<commit_message>
jeudi 05 06 layout done
</commit_message>
<xml_diff>
--- a/ressources catalogue.docx
+++ b/ressources catalogue.docx
@@ -787,21 +787,30 @@
     <w:p/>
     <w:p>
       <w:r>
-        <w:t xml:space="preserve">Icone burger : </w:t>
+        <w:t>Icone burger</w:t>
+      </w:r>
+      <w:r>
+        <w:t>, soleil, lune</w:t>
+      </w:r>
+      <w:r>
+        <w:t xml:space="preserve"> : </w:t>
       </w:r>
       <w:r>
         <w:t>Icône(s) SVG extraites de [</w:t>
       </w:r>
       <w:proofErr w:type="spellStart"/>
-      <w:proofErr w:type="gramStart"/>
       <w:r>
         <w:t>svg.repo</w:t>
       </w:r>
       <w:proofErr w:type="spellEnd"/>
-      <w:proofErr w:type="gramEnd"/>
       <w:r>
         <w:t>] — domaine public (licence PD).</w:t>
       </w:r>
+      <w:r>
+        <w:br/>
+      </w:r>
+      <w:bookmarkStart w:id="0" w:name="_GoBack"/>
+      <w:bookmarkEnd w:id="0"/>
     </w:p>
     <w:p>
       <w:r>
@@ -809,6 +818,25 @@
       </w:r>
       <w:r>
         <w:br/>
+      </w:r>
+      <w:r>
+        <w:t xml:space="preserve">bouton </w:t>
+      </w:r>
+      <w:proofErr w:type="spellStart"/>
+      <w:r>
+        <w:t>toggle</w:t>
+      </w:r>
+      <w:proofErr w:type="spellEnd"/>
+      <w:r>
+        <w:t xml:space="preserve"> </w:t>
+      </w:r>
+      <w:proofErr w:type="spellStart"/>
+      <w:r>
+        <w:t>dark</w:t>
+      </w:r>
+      <w:proofErr w:type="spellEnd"/>
+      <w:r>
+        <w:t>/light</w:t>
       </w:r>
       <w:r>
         <w:br/>
@@ -824,8 +852,6 @@
       <w:r>
         <w:br/>
       </w:r>
-      <w:bookmarkStart w:id="0" w:name="_GoBack"/>
-      <w:bookmarkEnd w:id="0"/>
     </w:p>
     <w:p>
       <w:r>

</xml_diff>

<commit_message>
vendredi soir légende à faire
</commit_message>
<xml_diff>
--- a/ressources catalogue.docx
+++ b/ressources catalogue.docx
@@ -240,7 +240,21 @@
               <w:rPr>
                 <w:rFonts w:eastAsia="Calibri"/>
               </w:rPr>
-              <w:t>Fond general light mode des boites</w:t>
+              <w:t xml:space="preserve">Fond </w:t>
+            </w:r>
+            <w:proofErr w:type="spellStart"/>
+            <w:r>
+              <w:rPr>
+                <w:rFonts w:eastAsia="Calibri"/>
+              </w:rPr>
+              <w:t>general</w:t>
+            </w:r>
+            <w:proofErr w:type="spellEnd"/>
+            <w:r>
+              <w:rPr>
+                <w:rFonts w:eastAsia="Calibri"/>
+              </w:rPr>
+              <w:t xml:space="preserve"> light mode des boites</w:t>
             </w:r>
           </w:p>
         </w:tc>
@@ -551,7 +565,21 @@
               <w:rPr>
                 <w:rFonts w:eastAsia="Calibri"/>
               </w:rPr>
-              <w:t>Boutons dark mode</w:t>
+              <w:t xml:space="preserve">Boutons </w:t>
+            </w:r>
+            <w:proofErr w:type="spellStart"/>
+            <w:r>
+              <w:rPr>
+                <w:rFonts w:eastAsia="Calibri"/>
+              </w:rPr>
+              <w:t>dark</w:t>
+            </w:r>
+            <w:proofErr w:type="spellEnd"/>
+            <w:r>
+              <w:rPr>
+                <w:rFonts w:eastAsia="Calibri"/>
+              </w:rPr>
+              <w:t xml:space="preserve"> mode</w:t>
             </w:r>
           </w:p>
         </w:tc>
@@ -585,32 +613,40 @@
               <w:rPr>
                 <w:rFonts w:eastAsia="Calibri"/>
               </w:rPr>
-              <w:t xml:space="preserve"># </w:t>
+              <w:t># 785428</w:t>
             </w:r>
+          </w:p>
+        </w:tc>
+        <w:tc>
+          <w:tcPr>
+            <w:tcW w:w="3582" w:type="dxa"/>
+          </w:tcPr>
+          <w:p>
+            <w:pPr>
+              <w:spacing w:after="0" w:line="240" w:lineRule="auto"/>
+              <w:rPr>
+                <w:rFonts w:ascii="Calibri" w:eastAsia="Calibri" w:hAnsi="Calibri"/>
+              </w:rPr>
+            </w:pPr>
             <w:r>
               <w:rPr>
                 <w:rFonts w:eastAsia="Calibri"/>
               </w:rPr>
-              <w:t>785428</w:t>
+              <w:t xml:space="preserve">Boutons </w:t>
             </w:r>
-          </w:p>
-        </w:tc>
-        <w:tc>
-          <w:tcPr>
-            <w:tcW w:w="3582" w:type="dxa"/>
-          </w:tcPr>
-          <w:p>
-            <w:pPr>
-              <w:spacing w:after="0" w:line="240" w:lineRule="auto"/>
-              <w:rPr>
-                <w:rFonts w:ascii="Calibri" w:eastAsia="Calibri" w:hAnsi="Calibri"/>
-              </w:rPr>
-            </w:pPr>
+            <w:proofErr w:type="spellStart"/>
             <w:r>
               <w:rPr>
                 <w:rFonts w:eastAsia="Calibri"/>
               </w:rPr>
-              <w:t>Boutons dark mode</w:t>
+              <w:t>dark</w:t>
+            </w:r>
+            <w:proofErr w:type="spellEnd"/>
+            <w:r>
+              <w:rPr>
+                <w:rFonts w:eastAsia="Calibri"/>
+              </w:rPr>
+              <w:t xml:space="preserve"> mode</w:t>
             </w:r>
           </w:p>
         </w:tc>
@@ -685,7 +721,21 @@
               <w:rPr>
                 <w:rFonts w:eastAsia="Calibri"/>
               </w:rPr>
-              <w:t>Fond général dark mode des boites</w:t>
+              <w:t xml:space="preserve">Fond général </w:t>
+            </w:r>
+            <w:proofErr w:type="spellStart"/>
+            <w:r>
+              <w:rPr>
+                <w:rFonts w:eastAsia="Calibri"/>
+              </w:rPr>
+              <w:t>dark</w:t>
+            </w:r>
+            <w:proofErr w:type="spellEnd"/>
+            <w:r>
+              <w:rPr>
+                <w:rFonts w:eastAsia="Calibri"/>
+              </w:rPr>
+              <w:t xml:space="preserve"> mode des boites</w:t>
             </w:r>
           </w:p>
         </w:tc>
@@ -771,6 +821,7 @@
           <w:lang w:eastAsia="fr-FR"/>
         </w:rPr>
       </w:pPr>
+      <w:proofErr w:type="spellStart"/>
       <w:r>
         <w:rPr>
           <w:rFonts w:ascii="Times New Roman" w:eastAsia="Times New Roman" w:hAnsi="Times New Roman" w:cs="Times New Roman"/>
@@ -779,7 +830,18 @@
           <w:szCs w:val="24"/>
           <w:lang w:eastAsia="fr-FR"/>
         </w:rPr>
-        <w:t>Cormorant Garamond</w:t>
+        <w:t>Cormorant</w:t>
+      </w:r>
+      <w:proofErr w:type="spellEnd"/>
+      <w:r>
+        <w:rPr>
+          <w:rFonts w:ascii="Times New Roman" w:eastAsia="Times New Roman" w:hAnsi="Times New Roman" w:cs="Times New Roman"/>
+          <w:bCs/>
+          <w:sz w:val="24"/>
+          <w:szCs w:val="24"/>
+          <w:lang w:eastAsia="fr-FR"/>
+        </w:rPr>
+        <w:t xml:space="preserve"> Garamond</w:t>
       </w:r>
     </w:p>
     <w:p>
@@ -802,7 +864,29 @@
           <w:szCs w:val="24"/>
           <w:lang w:eastAsia="fr-FR"/>
         </w:rPr>
-        <w:t>Source Sans 3 (boutons, navs)</w:t>
+        <w:t xml:space="preserve">Source Sans 3 (boutons, </w:t>
+      </w:r>
+      <w:proofErr w:type="spellStart"/>
+      <w:r>
+        <w:rPr>
+          <w:rFonts w:ascii="Times New Roman" w:eastAsia="Times New Roman" w:hAnsi="Times New Roman" w:cs="Times New Roman"/>
+          <w:bCs/>
+          <w:sz w:val="24"/>
+          <w:szCs w:val="24"/>
+          <w:lang w:eastAsia="fr-FR"/>
+        </w:rPr>
+        <w:t>navs</w:t>
+      </w:r>
+      <w:proofErr w:type="spellEnd"/>
+      <w:r>
+        <w:rPr>
+          <w:rFonts w:ascii="Times New Roman" w:eastAsia="Times New Roman" w:hAnsi="Times New Roman" w:cs="Times New Roman"/>
+          <w:bCs/>
+          <w:sz w:val="24"/>
+          <w:szCs w:val="24"/>
+          <w:lang w:eastAsia="fr-FR"/>
+        </w:rPr>
+        <w:t>)</w:t>
       </w:r>
     </w:p>
     <w:p>
@@ -842,7 +926,27 @@
           <w:lang w:eastAsia="fr-FR"/>
         </w:rPr>
         <w:br/>
-        <w:t>fonts : VariableFont VS fonts classiques</w:t>
+        <w:t xml:space="preserve">fonts : </w:t>
+      </w:r>
+      <w:proofErr w:type="spellStart"/>
+      <w:r>
+        <w:rPr>
+          <w:rFonts w:ascii="Times New Roman" w:eastAsia="Times New Roman" w:hAnsi="Times New Roman" w:cs="Times New Roman"/>
+          <w:sz w:val="24"/>
+          <w:szCs w:val="24"/>
+          <w:lang w:eastAsia="fr-FR"/>
+        </w:rPr>
+        <w:t>VariableFont</w:t>
+      </w:r>
+      <w:proofErr w:type="spellEnd"/>
+      <w:r>
+        <w:rPr>
+          <w:rFonts w:ascii="Times New Roman" w:eastAsia="Times New Roman" w:hAnsi="Times New Roman" w:cs="Times New Roman"/>
+          <w:sz w:val="24"/>
+          <w:szCs w:val="24"/>
+          <w:lang w:eastAsia="fr-FR"/>
+        </w:rPr>
+        <w:t xml:space="preserve"> VS fonts classiques</w:t>
       </w:r>
       <w:r>
         <w:rPr>
@@ -861,15 +965,47 @@
           <w:lang w:eastAsia="fr-FR"/>
         </w:rPr>
         <w:br/>
-      </w:r>
-      <w:r>
-        <w:rPr>
-          <w:rFonts w:ascii="Times New Roman" w:eastAsia="Times New Roman" w:hAnsi="Times New Roman" w:cs="Times New Roman"/>
-          <w:sz w:val="24"/>
-          <w:szCs w:val="24"/>
-          <w:lang w:eastAsia="fr-FR"/>
-        </w:rPr>
-        <w:t xml:space="preserve">les fonts variables vont être indiquées au téléchargement des fonts dans google fonts. IL y aura des fichiers de fonts normaux dans un dossier « static » et des fichiers xxxx-VariableFonts_whght. </w:t>
+        <w:t>les fonts variables vont être indiquées au téléchargement des fonts dans google fonts. IL y aura des fichiers de fonts normaux dans un dossier « </w:t>
+      </w:r>
+      <w:proofErr w:type="spellStart"/>
+      <w:r>
+        <w:rPr>
+          <w:rFonts w:ascii="Times New Roman" w:eastAsia="Times New Roman" w:hAnsi="Times New Roman" w:cs="Times New Roman"/>
+          <w:sz w:val="24"/>
+          <w:szCs w:val="24"/>
+          <w:lang w:eastAsia="fr-FR"/>
+        </w:rPr>
+        <w:t>static</w:t>
+      </w:r>
+      <w:proofErr w:type="spellEnd"/>
+      <w:r>
+        <w:rPr>
+          <w:rFonts w:ascii="Times New Roman" w:eastAsia="Times New Roman" w:hAnsi="Times New Roman" w:cs="Times New Roman"/>
+          <w:sz w:val="24"/>
+          <w:szCs w:val="24"/>
+          <w:lang w:eastAsia="fr-FR"/>
+        </w:rPr>
+        <w:t xml:space="preserve"> » et des fichiers </w:t>
+      </w:r>
+      <w:proofErr w:type="spellStart"/>
+      <w:r>
+        <w:rPr>
+          <w:rFonts w:ascii="Times New Roman" w:eastAsia="Times New Roman" w:hAnsi="Times New Roman" w:cs="Times New Roman"/>
+          <w:sz w:val="24"/>
+          <w:szCs w:val="24"/>
+          <w:lang w:eastAsia="fr-FR"/>
+        </w:rPr>
+        <w:t>xxxx-VariableFonts_whght</w:t>
+      </w:r>
+      <w:proofErr w:type="spellEnd"/>
+      <w:r>
+        <w:rPr>
+          <w:rFonts w:ascii="Times New Roman" w:eastAsia="Times New Roman" w:hAnsi="Times New Roman" w:cs="Times New Roman"/>
+          <w:sz w:val="24"/>
+          <w:szCs w:val="24"/>
+          <w:lang w:eastAsia="fr-FR"/>
+        </w:rPr>
+        <w:t xml:space="preserve">. </w:t>
       </w:r>
       <w:r>
         <w:rPr>
@@ -879,25 +1015,63 @@
           <w:lang w:eastAsia="fr-FR"/>
         </w:rPr>
         <w:br/>
-        <w:t>Mettre les fichiers variables dans le dossier dédié fonts e</w:t>
-      </w:r>
-      <w:r>
-        <w:rPr>
-          <w:rFonts w:ascii="Times New Roman" w:eastAsia="Times New Roman" w:hAnsi="Times New Roman" w:cs="Times New Roman"/>
-          <w:sz w:val="24"/>
-          <w:szCs w:val="24"/>
-          <w:lang w:eastAsia="fr-FR"/>
-        </w:rPr>
-        <w:t xml:space="preserve">t ç ce moment : possibilité d’utiliser des plages de graisse dans @font-face au lieu d’une déclaration de font par graisse dans le fichier css_fonts. Permet des contrôles plus fins (ex font-weight : 525) et d’animer des transitions de poids. </w:t>
+        <w:t xml:space="preserve">Mettre les fichiers variables dans le dossier dédié fonts et ç ce moment : possibilité d’utiliser des plages de graisse dans @font-face au lieu d’une déclaration de font par graisse dans le fichier </w:t>
+      </w:r>
+      <w:proofErr w:type="spellStart"/>
+      <w:r>
+        <w:rPr>
+          <w:rFonts w:ascii="Times New Roman" w:eastAsia="Times New Roman" w:hAnsi="Times New Roman" w:cs="Times New Roman"/>
+          <w:sz w:val="24"/>
+          <w:szCs w:val="24"/>
+          <w:lang w:eastAsia="fr-FR"/>
+        </w:rPr>
+        <w:t>css_fonts</w:t>
+      </w:r>
+      <w:proofErr w:type="spellEnd"/>
+      <w:r>
+        <w:rPr>
+          <w:rFonts w:ascii="Times New Roman" w:eastAsia="Times New Roman" w:hAnsi="Times New Roman" w:cs="Times New Roman"/>
+          <w:sz w:val="24"/>
+          <w:szCs w:val="24"/>
+          <w:lang w:eastAsia="fr-FR"/>
+        </w:rPr>
+        <w:t>. Permet des contrôles plus fins (ex font-</w:t>
+      </w:r>
+      <w:proofErr w:type="spellStart"/>
+      <w:r>
+        <w:rPr>
+          <w:rFonts w:ascii="Times New Roman" w:eastAsia="Times New Roman" w:hAnsi="Times New Roman" w:cs="Times New Roman"/>
+          <w:sz w:val="24"/>
+          <w:szCs w:val="24"/>
+          <w:lang w:eastAsia="fr-FR"/>
+        </w:rPr>
+        <w:t>weight</w:t>
+      </w:r>
+      <w:proofErr w:type="spellEnd"/>
+      <w:r>
+        <w:rPr>
+          <w:rFonts w:ascii="Times New Roman" w:eastAsia="Times New Roman" w:hAnsi="Times New Roman" w:cs="Times New Roman"/>
+          <w:sz w:val="24"/>
+          <w:szCs w:val="24"/>
+          <w:lang w:eastAsia="fr-FR"/>
+        </w:rPr>
+        <w:t xml:space="preserve"> : 525) et d’animer des transitions de poids. </w:t>
       </w:r>
     </w:p>
     <w:p/>
     <w:p>
       <w:r>
-        <w:t>Icone burger</w:t>
-      </w:r>
-      <w:r>
-        <w:t>, soleil, lune : Icône(s) SVG extraites de [svg.repo] — domaine public (licence PD).</w:t>
+        <w:t>Icone burger, soleil, lune : Icône(s) SVG extraites de [</w:t>
+      </w:r>
+      <w:proofErr w:type="spellStart"/>
+      <w:proofErr w:type="gramStart"/>
+      <w:r>
+        <w:t>svg.repo</w:t>
+      </w:r>
+      <w:proofErr w:type="spellEnd"/>
+      <w:proofErr w:type="gramEnd"/>
+      <w:r>
+        <w:t>] — domaine public (licence PD).</w:t>
       </w:r>
       <w:r>
         <w:br/>
@@ -909,7 +1083,23 @@
       </w:r>
       <w:r>
         <w:br/>
-        <w:t>bouton toggle dark/light</w:t>
+        <w:t xml:space="preserve">bouton </w:t>
+      </w:r>
+      <w:proofErr w:type="spellStart"/>
+      <w:r>
+        <w:t>toggle</w:t>
+      </w:r>
+      <w:proofErr w:type="spellEnd"/>
+      <w:r>
+        <w:t xml:space="preserve"> </w:t>
+      </w:r>
+      <w:proofErr w:type="spellStart"/>
+      <w:r>
+        <w:t>dark</w:t>
+      </w:r>
+      <w:proofErr w:type="spellEnd"/>
+      <w:r>
+        <w:t>/light</w:t>
       </w:r>
       <w:r>
         <w:br/>
@@ -928,10 +1118,7 @@
     </w:p>
     <w:p>
       <w:r>
-        <w:t xml:space="preserve">RESSOURCES BASE DE </w:t>
-      </w:r>
-      <w:r>
-        <w:t xml:space="preserve">DONNEES : </w:t>
+        <w:t xml:space="preserve">RESSOURCES BASE DE DONNEES : </w:t>
       </w:r>
       <w:r>
         <w:br/>
@@ -1000,15 +1187,17 @@
         </w:numPr>
         <w:spacing w:before="280" w:after="0"/>
       </w:pPr>
-      <w:r>
-        <w:t xml:space="preserve">carte : Gallica. HD ? </w:t>
+      <w:proofErr w:type="gramStart"/>
+      <w:r>
+        <w:t>carte</w:t>
+      </w:r>
+      <w:proofErr w:type="gramEnd"/>
+      <w:r>
+        <w:t xml:space="preserve"> : Gallica. HD ? </w:t>
       </w:r>
       <w:r>
         <w:br/>
-        <w:t xml:space="preserve">Ton lien </w:t>
-      </w:r>
-      <w:r>
-        <w:t>de base :</w:t>
+        <w:t>Ton lien de base :</w:t>
       </w:r>
       <w:r>
         <w:br/>
@@ -1093,13 +1282,8 @@
         </w:rPr>
       </w:pPr>
       <w:r>
-        <w:rPr>
-          <w:noProof/>
-        </w:rPr>
-      </w:r>
-      <w:r>
         <w:pict>
-          <v:rect id="_x0000_s1026" style="width:453.6pt;height:1.5pt;visibility:visible;mso-wrap-style:square;mso-left-percent:-10001;mso-top-percent:-10001;mso-position-horizontal:absolute;mso-position-horizontal-relative:char;mso-position-vertical:absolute;mso-position-vertical-relative:line;mso-left-percent:-10001;mso-top-percent:-10001;v-text-anchor:top" o:gfxdata="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" fillcolor="#a0a0a0" stroked="f" strokeweight="0">
+          <v:rect id="_x0000_s1026" style="width:453.6pt;height:1.5pt;visibility:visible;mso-wrap-style:square;mso-left-percent:-10001;mso-top-percent:-10001;mso-position-horizontal:absolute;mso-position-horizontal-relative:char;mso-position-vertical:absolute;mso-position-vertical-relative:line;mso-left-percent:-10001;mso-top-percent:-10001;v-text-anchor:top" fillcolor="#a0a0a0" stroked="f" strokeweight="0">
             <w10:anchorlock/>
           </v:rect>
         </w:pict>
@@ -1118,6 +1302,7 @@
           <w:lang w:eastAsia="fr-FR"/>
         </w:rPr>
       </w:pPr>
+      <w:proofErr w:type="gramStart"/>
       <w:r>
         <w:rPr>
           <w:rFonts w:ascii="Segoe UI Emoji" w:eastAsia="Times New Roman" w:hAnsi="Segoe UI Emoji" w:cs="Segoe UI Emoji"/>
@@ -1129,6 +1314,7 @@
         </w:rPr>
         <w:t>💡</w:t>
       </w:r>
+      <w:proofErr w:type="gramEnd"/>
       <w:r>
         <w:rPr>
           <w:rFonts w:ascii="Times New Roman" w:eastAsia="Times New Roman" w:hAnsi="Times New Roman" w:cs="Times New Roman"/>
@@ -1212,16 +1398,7 @@
           <w:szCs w:val="24"/>
           <w:lang w:eastAsia="fr-FR"/>
         </w:rPr>
-        <w:t xml:space="preserve">, etc. (si ton </w:t>
-      </w:r>
-      <w:r>
-        <w:rPr>
-          <w:rFonts w:ascii="Times New Roman" w:eastAsia="Times New Roman" w:hAnsi="Times New Roman" w:cs="Times New Roman"/>
-          <w:sz w:val="24"/>
-          <w:szCs w:val="24"/>
-          <w:lang w:eastAsia="fr-FR"/>
-        </w:rPr>
-        <w:t>document est multipage)</w:t>
+        <w:t>, etc. (si ton document est multipage)</w:t>
       </w:r>
     </w:p>
     <w:p>
@@ -1266,8 +1443,32 @@
           <w:szCs w:val="24"/>
         </w:rPr>
         <w:br/>
-        <w:t>les règles du gitignore</w:t>
-      </w:r>
+      </w:r>
+      <w:proofErr w:type="gramStart"/>
+      <w:r>
+        <w:rPr>
+          <w:sz w:val="24"/>
+          <w:szCs w:val="24"/>
+        </w:rPr>
+        <w:t>les</w:t>
+      </w:r>
+      <w:proofErr w:type="gramEnd"/>
+      <w:r>
+        <w:rPr>
+          <w:sz w:val="24"/>
+          <w:szCs w:val="24"/>
+        </w:rPr>
+        <w:t xml:space="preserve"> règles du </w:t>
+      </w:r>
+      <w:proofErr w:type="spellStart"/>
+      <w:r>
+        <w:rPr>
+          <w:sz w:val="24"/>
+          <w:szCs w:val="24"/>
+        </w:rPr>
+        <w:t>gitignore</w:t>
+      </w:r>
+      <w:proofErr w:type="spellEnd"/>
       <w:r>
         <w:rPr>
           <w:sz w:val="24"/>
@@ -1289,8 +1490,16 @@
         <w:rPr>
           <w:rStyle w:val="CodeHTML"/>
         </w:rPr>
-        <w:t>.gitignore</w:t>
-      </w:r>
+        <w:t>.</w:t>
+      </w:r>
+      <w:proofErr w:type="spellStart"/>
+      <w:r>
+        <w:rPr>
+          <w:rStyle w:val="CodeHTML"/>
+        </w:rPr>
+        <w:t>gitignore</w:t>
+      </w:r>
+      <w:proofErr w:type="spellEnd"/>
       <w:r>
         <w:t>:</w:t>
       </w:r>
@@ -1304,6 +1513,8 @@
         <w:suppressAutoHyphens w:val="0"/>
         <w:spacing w:before="100" w:beforeAutospacing="1" w:after="100" w:afterAutospacing="1" w:line="240" w:lineRule="auto"/>
       </w:pPr>
+      <w:proofErr w:type="spellStart"/>
+      <w:proofErr w:type="gramStart"/>
       <w:r>
         <w:rPr>
           <w:rStyle w:val="CodeHTML"/>
@@ -1311,18 +1522,40 @@
           <w:b/>
           <w:bCs/>
         </w:rPr>
-        <w:t>nom_dossier/</w:t>
-      </w:r>
-      <w:r>
-        <w:t xml:space="preserve">: Ignore le dossier </w:t>
-      </w:r>
+        <w:t>nom</w:t>
+      </w:r>
+      <w:proofErr w:type="gramEnd"/>
       <w:r>
         <w:rPr>
           <w:rStyle w:val="CodeHTML"/>
           <w:rFonts w:eastAsiaTheme="minorHAnsi"/>
+          <w:b/>
+          <w:bCs/>
+        </w:rPr>
+        <w:t>_dossier</w:t>
+      </w:r>
+      <w:proofErr w:type="spellEnd"/>
+      <w:r>
+        <w:rPr>
+          <w:rStyle w:val="CodeHTML"/>
+          <w:rFonts w:eastAsiaTheme="minorHAnsi"/>
+          <w:b/>
+          <w:bCs/>
+        </w:rPr>
+        <w:t>/</w:t>
+      </w:r>
+      <w:r>
+        <w:t xml:space="preserve">: Ignore le dossier </w:t>
+      </w:r>
+      <w:proofErr w:type="spellStart"/>
+      <w:r>
+        <w:rPr>
+          <w:rStyle w:val="CodeHTML"/>
+          <w:rFonts w:eastAsiaTheme="minorHAnsi"/>
         </w:rPr>
         <w:t>nom_dossier</w:t>
       </w:r>
+      <w:proofErr w:type="spellEnd"/>
       <w:r>
         <w:t xml:space="preserve"> </w:t>
       </w:r>
@@ -1352,18 +1585,45 @@
           <w:b/>
           <w:bCs/>
         </w:rPr>
-        <w:t>/nom_dossier/</w:t>
-      </w:r>
-      <w:r>
-        <w:t xml:space="preserve">: Ignore le dossier </w:t>
-      </w:r>
+        <w:t>/</w:t>
+      </w:r>
+      <w:proofErr w:type="spellStart"/>
       <w:r>
         <w:rPr>
           <w:rStyle w:val="CodeHTML"/>
           <w:rFonts w:eastAsiaTheme="minorHAnsi"/>
+          <w:b/>
+          <w:bCs/>
         </w:rPr>
         <w:t>nom_dossier</w:t>
       </w:r>
+      <w:proofErr w:type="spellEnd"/>
+      <w:proofErr w:type="gramStart"/>
+      <w:r>
+        <w:rPr>
+          <w:rStyle w:val="CodeHTML"/>
+          <w:rFonts w:eastAsiaTheme="minorHAnsi"/>
+          <w:b/>
+          <w:bCs/>
+        </w:rPr>
+        <w:t>/</w:t>
+      </w:r>
+      <w:r>
+        <w:t>:</w:t>
+      </w:r>
+      <w:proofErr w:type="gramEnd"/>
+      <w:r>
+        <w:t xml:space="preserve"> Ignore le dossier </w:t>
+      </w:r>
+      <w:proofErr w:type="spellStart"/>
+      <w:r>
+        <w:rPr>
+          <w:rStyle w:val="CodeHTML"/>
+          <w:rFonts w:eastAsiaTheme="minorHAnsi"/>
+        </w:rPr>
+        <w:t>nom_dossier</w:t>
+      </w:r>
+      <w:proofErr w:type="spellEnd"/>
       <w:r>
         <w:t xml:space="preserve"> </w:t>
       </w:r>
@@ -1386,6 +1646,7 @@
         <w:suppressAutoHyphens w:val="0"/>
         <w:spacing w:before="100" w:beforeAutospacing="1" w:after="100" w:afterAutospacing="1" w:line="240" w:lineRule="auto"/>
       </w:pPr>
+      <w:proofErr w:type="gramStart"/>
       <w:r>
         <w:rPr>
           <w:rStyle w:val="CodeHTML"/>
@@ -1393,28 +1654,69 @@
           <w:b/>
           <w:bCs/>
         </w:rPr>
-        <w:t>chemin/vers/dossier_specifique/</w:t>
-      </w:r>
-      <w:r>
-        <w:t xml:space="preserve">: Ignore le dossier </w:t>
-      </w:r>
+        <w:t>chemin</w:t>
+      </w:r>
+      <w:proofErr w:type="gramEnd"/>
       <w:r>
         <w:rPr>
           <w:rStyle w:val="CodeHTML"/>
           <w:rFonts w:eastAsiaTheme="minorHAnsi"/>
-        </w:rPr>
-        <w:t>dossier_specifique</w:t>
-      </w:r>
-      <w:r>
-        <w:t xml:space="preserve"> uniquement s'il se trouve exactement à ce chemin relatif par rapport au </w:t>
-      </w:r>
+          <w:b/>
+          <w:bCs/>
+        </w:rPr>
+        <w:t>/vers/</w:t>
+      </w:r>
+      <w:proofErr w:type="spellStart"/>
       <w:r>
         <w:rPr>
           <w:rStyle w:val="CodeHTML"/>
           <w:rFonts w:eastAsiaTheme="minorHAnsi"/>
-        </w:rPr>
-        <w:t>.gitignore</w:t>
-      </w:r>
+          <w:b/>
+          <w:bCs/>
+        </w:rPr>
+        <w:t>dossier_specifique</w:t>
+      </w:r>
+      <w:proofErr w:type="spellEnd"/>
+      <w:r>
+        <w:rPr>
+          <w:rStyle w:val="CodeHTML"/>
+          <w:rFonts w:eastAsiaTheme="minorHAnsi"/>
+          <w:b/>
+          <w:bCs/>
+        </w:rPr>
+        <w:t>/</w:t>
+      </w:r>
+      <w:r>
+        <w:t xml:space="preserve">: Ignore le dossier </w:t>
+      </w:r>
+      <w:proofErr w:type="spellStart"/>
+      <w:r>
+        <w:rPr>
+          <w:rStyle w:val="CodeHTML"/>
+          <w:rFonts w:eastAsiaTheme="minorHAnsi"/>
+        </w:rPr>
+        <w:t>dossier_specifique</w:t>
+      </w:r>
+      <w:proofErr w:type="spellEnd"/>
+      <w:r>
+        <w:t xml:space="preserve"> uniquement s'il se trouve exactement à ce chemin relatif par rapport au </w:t>
+      </w:r>
+      <w:r>
+        <w:rPr>
+          <w:rStyle w:val="CodeHTML"/>
+          <w:rFonts w:eastAsiaTheme="minorHAnsi"/>
+        </w:rPr>
+        <w:t>.</w:t>
+      </w:r>
+      <w:proofErr w:type="spellStart"/>
+      <w:r>
+        <w:rPr>
+          <w:rStyle w:val="CodeHTML"/>
+          <w:rFonts w:eastAsiaTheme="minorHAnsi"/>
+        </w:rPr>
+        <w:t>gitignore</w:t>
+      </w:r>
+      <w:proofErr w:type="spellEnd"/>
       <w:r>
         <w:t>.</w:t>
       </w:r>
@@ -1435,49 +1737,56 @@
           <w:b/>
           <w:bCs/>
         </w:rPr>
-        <w:t>**/nom_dossier/</w:t>
-      </w:r>
-      <w:r>
-        <w:t xml:space="preserve">: C'est une autre manière explicite de dire "ignore le dossier </w:t>
-      </w:r>
+        <w:t>**/</w:t>
+      </w:r>
+      <w:proofErr w:type="spellStart"/>
       <w:r>
         <w:rPr>
           <w:rStyle w:val="CodeHTML"/>
           <w:rFonts w:eastAsiaTheme="minorHAnsi"/>
+          <w:b/>
+          <w:bCs/>
         </w:rPr>
         <w:t>nom_dossier</w:t>
       </w:r>
-      <w:r>
-        <w:t xml:space="preserve"> </w:t>
-      </w:r>
-      <w:r>
-        <w:rPr>
-          <w:rStyle w:val="lev"/>
-        </w:rPr>
-        <w:t>partout</w:t>
-      </w:r>
-      <w:r>
-        <w:t xml:space="preserve"> dans le dépôt" (le </w:t>
-      </w:r>
+      <w:proofErr w:type="spellEnd"/>
+      <w:proofErr w:type="gramStart"/>
       <w:r>
         <w:rPr>
           <w:rStyle w:val="CodeHTML"/>
           <w:rFonts w:eastAsiaTheme="minorHAnsi"/>
-        </w:rPr>
-        <w:t>**</w:t>
-      </w:r>
-      <w:r>
-        <w:t xml:space="preserve"> signifie "zéro ou plusieurs répertoires"). Dans le cas simple comme </w:t>
-      </w:r>
+          <w:b/>
+          <w:bCs/>
+        </w:rPr>
+        <w:t>/</w:t>
+      </w:r>
+      <w:r>
+        <w:t>:</w:t>
+      </w:r>
+      <w:proofErr w:type="gramEnd"/>
+      <w:r>
+        <w:t xml:space="preserve"> C'est une autre manière explicite de dire "ignore le dossier </w:t>
+      </w:r>
+      <w:proofErr w:type="spellStart"/>
       <w:r>
         <w:rPr>
           <w:rStyle w:val="CodeHTML"/>
           <w:rFonts w:eastAsiaTheme="minorHAnsi"/>
         </w:rPr>
-        <w:t>images/fonds_de_carte/</w:t>
-      </w:r>
-      <w:r>
-        <w:t xml:space="preserve">, le </w:t>
+        <w:t>nom_dossier</w:t>
+      </w:r>
+      <w:proofErr w:type="spellEnd"/>
+      <w:r>
+        <w:t xml:space="preserve"> </w:t>
+      </w:r>
+      <w:r>
+        <w:rPr>
+          <w:rStyle w:val="lev"/>
+        </w:rPr>
+        <w:t>partout</w:t>
+      </w:r>
+      <w:r>
+        <w:t xml:space="preserve"> dans le dépôt" (le </w:t>
       </w:r>
       <w:r>
         <w:rPr>
@@ -1487,33 +1796,70 @@
         <w:t>**</w:t>
       </w:r>
       <w:r>
-        <w:t xml:space="preserve"> n'est pas strictement nécessaire car Git le fera par défaut si la chaîne ne commence pas par </w:t>
+        <w:t xml:space="preserve"> signifie "zéro ou plusieurs répertoires"). Dans le cas simple comme </w:t>
       </w:r>
       <w:r>
         <w:rPr>
           <w:rStyle w:val="CodeHTML"/>
           <w:rFonts w:eastAsiaTheme="minorHAnsi"/>
         </w:rPr>
+        <w:t>images/</w:t>
+      </w:r>
+      <w:proofErr w:type="spellStart"/>
+      <w:r>
+        <w:rPr>
+          <w:rStyle w:val="CodeHTML"/>
+          <w:rFonts w:eastAsiaTheme="minorHAnsi"/>
+        </w:rPr>
+        <w:t>fonds_de_carte</w:t>
+      </w:r>
+      <w:proofErr w:type="spellEnd"/>
+      <w:r>
+        <w:rPr>
+          <w:rStyle w:val="CodeHTML"/>
+          <w:rFonts w:eastAsiaTheme="minorHAnsi"/>
+        </w:rPr>
         <w:t>/</w:t>
       </w:r>
       <w:r>
+        <w:t xml:space="preserve">, le </w:t>
+      </w:r>
+      <w:r>
+        <w:rPr>
+          <w:rStyle w:val="CodeHTML"/>
+          <w:rFonts w:eastAsiaTheme="minorHAnsi"/>
+        </w:rPr>
+        <w:t>**</w:t>
+      </w:r>
+      <w:r>
+        <w:t xml:space="preserve"> n'est pas strictement nécessaire car Git le fera par défaut si la chaîne ne commence pas par </w:t>
+      </w:r>
+      <w:r>
+        <w:rPr>
+          <w:rStyle w:val="CodeHTML"/>
+          <w:rFonts w:eastAsiaTheme="minorHAnsi"/>
+        </w:rPr>
+        <w:t>/</w:t>
+      </w:r>
+      <w:r>
         <w:t>.</w:t>
       </w:r>
+    </w:p>
+    <w:p>
+      <w:pPr>
+        <w:spacing w:beforeAutospacing="1" w:afterAutospacing="1" w:line="240" w:lineRule="auto"/>
+        <w:rPr>
+          <w:rFonts w:ascii="Times New Roman" w:eastAsia="Times New Roman" w:hAnsi="Times New Roman" w:cs="Times New Roman"/>
+          <w:sz w:val="24"/>
+          <w:szCs w:val="24"/>
+          <w:lang w:eastAsia="fr-FR"/>
+        </w:rPr>
+      </w:pPr>
+    </w:p>
+    <w:p>
       <w:bookmarkStart w:id="0" w:name="_GoBack"/>
       <w:bookmarkEnd w:id="0"/>
     </w:p>
-    <w:p>
-      <w:pPr>
-        <w:spacing w:beforeAutospacing="1" w:afterAutospacing="1" w:line="240" w:lineRule="auto"/>
-        <w:rPr>
-          <w:rFonts w:ascii="Times New Roman" w:eastAsia="Times New Roman" w:hAnsi="Times New Roman" w:cs="Times New Roman"/>
-          <w:sz w:val="24"/>
-          <w:szCs w:val="24"/>
-          <w:lang w:eastAsia="fr-FR"/>
-        </w:rPr>
-      </w:pPr>
-    </w:p>
-    <w:p/>
     <w:sectPr>
       <w:pgSz w:w="11906" w:h="16838"/>
       <w:pgMar w:top="1417" w:right="1417" w:bottom="1417" w:left="1417" w:header="0" w:footer="0" w:gutter="0"/>

</xml_diff>